<commit_message>
finished Preprocessing (PCA) report
</commit_message>
<xml_diff>
--- a/ex1/Assigment1_part1_part2.docx
+++ b/ex1/Assigment1_part1_part2.docx
@@ -60,6 +60,8 @@
         <w:spacing w:line="360" w:lineRule="auto"/>
         <w:rPr>
           <w:rFonts w:asciiTheme="minorBidi" w:hAnsiTheme="minorBidi"/>
+          <w:b/>
+          <w:bCs/>
           <w:sz w:val="24"/>
           <w:szCs w:val="24"/>
           <w:u w:val="single"/>
@@ -68,6 +70,8 @@
       <w:r>
         <w:rPr>
           <w:rFonts w:asciiTheme="minorBidi" w:hAnsiTheme="minorBidi"/>
+          <w:b/>
+          <w:bCs/>
           <w:sz w:val="24"/>
           <w:szCs w:val="24"/>
           <w:u w:val="single"/>
@@ -204,6 +208,8 @@
         <w:spacing w:line="360" w:lineRule="auto"/>
         <w:rPr>
           <w:rFonts w:asciiTheme="minorBidi" w:hAnsiTheme="minorBidi"/>
+          <w:b/>
+          <w:bCs/>
           <w:sz w:val="24"/>
           <w:szCs w:val="24"/>
           <w:u w:val="single"/>
@@ -212,6 +218,8 @@
       <w:r>
         <w:rPr>
           <w:rFonts w:asciiTheme="minorBidi" w:hAnsiTheme="minorBidi"/>
+          <w:b/>
+          <w:bCs/>
           <w:sz w:val="24"/>
           <w:szCs w:val="24"/>
           <w:u w:val="single"/>
@@ -6276,6 +6284,25 @@
         <w:ind w:left="360"/>
         <w:rPr>
           <w:rFonts w:asciiTheme="minorBidi" w:hAnsiTheme="minorBidi"/>
+          <w:b/>
+          <w:bCs/>
+        </w:rPr>
+      </w:pPr>
+      <w:r>
+        <w:rPr>
+          <w:rFonts w:asciiTheme="minorBidi" w:hAnsiTheme="minorBidi"/>
+          <w:b/>
+          <w:bCs/>
+        </w:rPr>
+        <w:t>Optimization</w:t>
+      </w:r>
+    </w:p>
+    <w:p>
+      <w:pPr>
+        <w:bidi w:val="0"/>
+        <w:spacing w:line="360" w:lineRule="auto"/>
+        <w:rPr>
+          <w:rFonts w:asciiTheme="minorBidi" w:hAnsiTheme="minorBidi"/>
         </w:rPr>
       </w:pPr>
       <w:r>
@@ -6294,15 +6321,7 @@
         <w:rPr>
           <w:rFonts w:asciiTheme="minorBidi" w:hAnsiTheme="minorBidi"/>
         </w:rPr>
-        <w:t xml:space="preserve"> Adam optimizer converges much faster than SGD, but after enough epochs SGD</w:t>
-      </w:r>
-      <w:bookmarkStart w:id="0" w:name="_GoBack"/>
-      <w:bookmarkEnd w:id="0"/>
-      <w:r>
-        <w:rPr>
-          <w:rFonts w:asciiTheme="minorBidi" w:hAnsiTheme="minorBidi"/>
-        </w:rPr>
-        <w:t xml:space="preserve"> reaches better results, in terms of both loss and accuracy</w:t>
+        <w:t xml:space="preserve"> Adam optimizer converges much faster than SGD, but after enough epochs SGD reaches better results, in terms of both loss and accuracy</w:t>
       </w:r>
       <w:r>
         <w:rPr>
@@ -6323,13 +6342,78 @@
         <w:ind w:left="360"/>
         <w:rPr>
           <w:rFonts w:asciiTheme="minorBidi" w:hAnsiTheme="minorBidi"/>
+          <w:b/>
+          <w:bCs/>
         </w:rPr>
       </w:pPr>
       <w:r>
         <w:rPr>
           <w:rFonts w:asciiTheme="minorBidi" w:hAnsiTheme="minorBidi"/>
-        </w:rPr>
-        <w:t>C</w:t>
+          <w:b/>
+          <w:bCs/>
+        </w:rPr>
+        <w:t>Initialization</w:t>
+      </w:r>
+    </w:p>
+    <w:p>
+      <w:pPr>
+        <w:bidi w:val="0"/>
+        <w:spacing w:line="360" w:lineRule="auto"/>
+        <w:rPr>
+          <w:rFonts w:asciiTheme="minorBidi" w:hAnsiTheme="minorBidi"/>
+        </w:rPr>
+      </w:pPr>
+    </w:p>
+    <w:p>
+      <w:pPr>
+        <w:pStyle w:val="ListParagraph"/>
+        <w:numPr>
+          <w:ilvl w:val="0"/>
+          <w:numId w:val="1"/>
+        </w:numPr>
+        <w:bidi w:val="0"/>
+        <w:spacing w:line="360" w:lineRule="auto"/>
+        <w:ind w:left="360"/>
+        <w:rPr>
+          <w:rFonts w:asciiTheme="minorBidi" w:hAnsiTheme="minorBidi"/>
+          <w:b/>
+          <w:bCs/>
+        </w:rPr>
+      </w:pPr>
+      <w:r>
+        <w:rPr>
+          <w:rFonts w:asciiTheme="minorBidi" w:hAnsiTheme="minorBidi"/>
+          <w:b/>
+          <w:bCs/>
+        </w:rPr>
+        <w:t>Regularization</w:t>
+      </w:r>
+    </w:p>
+    <w:p>
+      <w:pPr>
+        <w:bidi w:val="0"/>
+        <w:spacing w:line="360" w:lineRule="auto"/>
+        <w:rPr>
+          <w:rFonts w:asciiTheme="minorBidi" w:hAnsiTheme="minorBidi"/>
+        </w:rPr>
+      </w:pPr>
+    </w:p>
+    <w:p>
+      <w:pPr>
+        <w:bidi w:val="0"/>
+        <w:rPr>
+          <w:rFonts w:asciiTheme="minorBidi" w:hAnsiTheme="minorBidi"/>
+          <w:b/>
+          <w:bCs/>
+        </w:rPr>
+      </w:pPr>
+      <w:r>
+        <w:rPr>
+          <w:rFonts w:asciiTheme="minorBidi" w:hAnsiTheme="minorBidi"/>
+          <w:b/>
+          <w:bCs/>
+        </w:rPr>
+        <w:br w:type="page"/>
       </w:r>
     </w:p>
     <w:p>
@@ -6344,13 +6428,461 @@
         <w:ind w:left="360"/>
         <w:rPr>
           <w:rFonts w:asciiTheme="minorBidi" w:hAnsiTheme="minorBidi"/>
+          <w:b/>
+          <w:bCs/>
         </w:rPr>
       </w:pPr>
       <w:r>
         <w:rPr>
           <w:rFonts w:asciiTheme="minorBidi" w:hAnsiTheme="minorBidi"/>
-        </w:rPr>
-        <w:t>D</w:t>
+          <w:b/>
+          <w:bCs/>
+        </w:rPr>
+        <w:lastRenderedPageBreak/>
+        <w:t>Preprocessing</w:t>
+      </w:r>
+    </w:p>
+    <w:p>
+      <w:pPr>
+        <w:bidi w:val="0"/>
+        <w:spacing w:line="360" w:lineRule="auto"/>
+        <w:ind w:firstLine="360"/>
+        <w:rPr>
+          <w:rFonts w:asciiTheme="minorBidi" w:hAnsiTheme="minorBidi"/>
+        </w:rPr>
+      </w:pPr>
+      <w:r>
+        <w:rPr>
+          <w:rFonts w:asciiTheme="minorBidi" w:hAnsiTheme="minorBidi"/>
+        </w:rPr>
+        <w:t xml:space="preserve">We fitted the PCA model on the training data and performed the transformation on both training and test data. When </w:t>
+      </w:r>
+      <w:r>
+        <w:rPr>
+          <w:rFonts w:asciiTheme="minorBidi" w:hAnsiTheme="minorBidi"/>
+        </w:rPr>
+        <w:t>we used</w:t>
+      </w:r>
+      <w:r>
+        <w:rPr>
+          <w:rFonts w:asciiTheme="minorBidi" w:hAnsiTheme="minorBidi"/>
+        </w:rPr>
+        <w:t xml:space="preserve"> all 3072 components, results on the training set (loss and accuracy) were excellent, but results on the test set were horrible. We believe that this effect is caused by the small amount of training data, which results in overfitting of the PCA model. Since there are only 5000 samples for 3072 components, the lower variance components don't represent the data distribution well, but instead capture noise and artifacts in the training data.</w:t>
+      </w:r>
+    </w:p>
+    <w:p>
+      <w:pPr>
+        <w:bidi w:val="0"/>
+        <w:spacing w:line="360" w:lineRule="auto"/>
+        <w:ind w:firstLine="360"/>
+        <w:rPr>
+          <w:rFonts w:asciiTheme="minorBidi" w:hAnsiTheme="minorBidi"/>
+          <w:b/>
+          <w:bCs/>
+        </w:rPr>
+      </w:pPr>
+      <w:r>
+        <w:rPr>
+          <w:rFonts w:asciiTheme="minorBidi" w:hAnsiTheme="minorBidi"/>
+          <w:b/>
+          <w:bCs/>
+          <w:noProof/>
+        </w:rPr>
+        <w:drawing>
+          <wp:anchor distT="0" distB="0" distL="114300" distR="114300" simplePos="0" relativeHeight="251658240" behindDoc="0" locked="0" layoutInCell="1" allowOverlap="1">
+            <wp:simplePos x="0" y="0"/>
+            <wp:positionH relativeFrom="margin">
+              <wp:align>center</wp:align>
+            </wp:positionH>
+            <wp:positionV relativeFrom="paragraph">
+              <wp:posOffset>991958</wp:posOffset>
+            </wp:positionV>
+            <wp:extent cx="1182029" cy="796384"/>
+            <wp:effectExtent l="0" t="0" r="0" b="3810"/>
+            <wp:wrapNone/>
+            <wp:docPr id="9" name="Picture 9" descr="C:\Users\user\dev\dl_theory\ex1\models\fully_connected\pca\model_comparison\test_loss.png"/>
+            <wp:cNvGraphicFramePr>
+              <a:graphicFrameLocks xmlns:a="http://schemas.openxmlformats.org/drawingml/2006/main" noChangeAspect="1"/>
+            </wp:cNvGraphicFramePr>
+            <a:graphic xmlns:a="http://schemas.openxmlformats.org/drawingml/2006/main">
+              <a:graphicData uri="http://schemas.openxmlformats.org/drawingml/2006/picture">
+                <pic:pic xmlns:pic="http://schemas.openxmlformats.org/drawingml/2006/picture">
+                  <pic:nvPicPr>
+                    <pic:cNvPr id="0" name="Picture 12" descr="C:\Users\user\dev\dl_theory\ex1\models\fully_connected\pca\model_comparison\test_loss.png"/>
+                    <pic:cNvPicPr>
+                      <a:picLocks noChangeAspect="1" noChangeArrowheads="1"/>
+                    </pic:cNvPicPr>
+                  </pic:nvPicPr>
+                  <pic:blipFill rotWithShape="1">
+                    <a:blip r:embed="rId12" cstate="print">
+                      <a:extLst>
+                        <a:ext uri="{28A0092B-C50C-407E-A947-70E740481C1C}">
+                          <a14:useLocalDpi xmlns:a14="http://schemas.microsoft.com/office/drawing/2010/main" val="0"/>
+                        </a:ext>
+                      </a:extLst>
+                    </a:blip>
+                    <a:srcRect/>
+                    <a:stretch/>
+                  </pic:blipFill>
+                  <pic:spPr bwMode="auto">
+                    <a:xfrm>
+                      <a:off x="0" y="0"/>
+                      <a:ext cx="1182029" cy="796384"/>
+                    </a:xfrm>
+                    <a:prstGeom prst="rect">
+                      <a:avLst/>
+                    </a:prstGeom>
+                    <a:noFill/>
+                    <a:ln>
+                      <a:noFill/>
+                    </a:ln>
+                    <a:extLst>
+                      <a:ext uri="{53640926-AAD7-44D8-BBD7-CCE9431645EC}">
+                        <a14:shadowObscured xmlns:a14="http://schemas.microsoft.com/office/drawing/2010/main"/>
+                      </a:ext>
+                    </a:extLst>
+                  </pic:spPr>
+                </pic:pic>
+              </a:graphicData>
+            </a:graphic>
+            <wp14:sizeRelH relativeFrom="margin">
+              <wp14:pctWidth>0</wp14:pctWidth>
+            </wp14:sizeRelH>
+            <wp14:sizeRelV relativeFrom="margin">
+              <wp14:pctHeight>0</wp14:pctHeight>
+            </wp14:sizeRelV>
+          </wp:anchor>
+        </w:drawing>
+      </w:r>
+      <w:r>
+        <w:rPr>
+          <w:rFonts w:asciiTheme="minorBidi" w:hAnsiTheme="minorBidi"/>
+        </w:rPr>
+        <w:t>When we used fewer components, results were comparable to the regular results (without preprocessing)</w:t>
+      </w:r>
+      <w:r>
+        <w:rPr>
+          <w:rFonts w:asciiTheme="minorBidi" w:hAnsiTheme="minorBidi"/>
+        </w:rPr>
+        <w:t>, but t</w:t>
+      </w:r>
+      <w:r>
+        <w:rPr>
+          <w:rFonts w:asciiTheme="minorBidi" w:hAnsiTheme="minorBidi"/>
+        </w:rPr>
+        <w:t>he l</w:t>
+      </w:r>
+      <w:bookmarkStart w:id="0" w:name="_GoBack"/>
+      <w:bookmarkEnd w:id="0"/>
+      <w:r>
+        <w:rPr>
+          <w:rFonts w:asciiTheme="minorBidi" w:hAnsiTheme="minorBidi"/>
+        </w:rPr>
+        <w:t xml:space="preserve">oss and accuracy graphs were </w:t>
+      </w:r>
+      <w:r>
+        <w:rPr>
+          <w:rFonts w:asciiTheme="minorBidi" w:hAnsiTheme="minorBidi"/>
+        </w:rPr>
+        <w:t>much</w:t>
+      </w:r>
+      <w:r>
+        <w:rPr>
+          <w:rFonts w:asciiTheme="minorBidi" w:hAnsiTheme="minorBidi"/>
+        </w:rPr>
+        <w:t xml:space="preserve"> smoother than our regular graphs.</w:t>
+      </w:r>
+      <w:r>
+        <w:rPr>
+          <w:rFonts w:asciiTheme="minorBidi" w:hAnsiTheme="minorBidi"/>
+        </w:rPr>
+        <w:t xml:space="preserve"> Results for dimensions 10, 20, 100 were pretty good, with 20 being the best, slightly surpassing the original results. 5 components didn't capture enough of the data's variance, and provided poor results.</w:t>
+      </w:r>
+      <w:r>
+        <w:rPr>
+          <w:rFonts w:asciiTheme="minorBidi" w:hAnsiTheme="minorBidi"/>
+          <w:b/>
+          <w:bCs/>
+          <w:noProof/>
+        </w:rPr>
+        <w:t xml:space="preserve"> </w:t>
+      </w:r>
+    </w:p>
+    <w:p>
+      <w:pPr>
+        <w:bidi w:val="0"/>
+        <w:spacing w:line="360" w:lineRule="auto"/>
+        <w:ind w:firstLine="360"/>
+        <w:rPr>
+          <w:rFonts w:asciiTheme="minorBidi" w:hAnsiTheme="minorBidi"/>
+        </w:rPr>
+      </w:pPr>
+      <w:r>
+        <w:rPr>
+          <w:rFonts w:asciiTheme="minorBidi" w:hAnsiTheme="minorBidi"/>
+          <w:b/>
+          <w:bCs/>
+        </w:rPr>
+        <w:br/>
+      </w:r>
+      <w:r>
+        <w:rPr>
+          <w:rFonts w:asciiTheme="minorBidi" w:hAnsiTheme="minorBidi"/>
+          <w:b/>
+          <w:bCs/>
+        </w:rPr>
+        <w:br/>
+      </w:r>
+      <w:r>
+        <w:rPr>
+          <w:rFonts w:asciiTheme="minorBidi" w:hAnsiTheme="minorBidi"/>
+          <w:noProof/>
+        </w:rPr>
+        <w:drawing>
+          <wp:inline distT="0" distB="0" distL="0" distR="0" wp14:anchorId="63023434" wp14:editId="6699AABF">
+            <wp:extent cx="3072171" cy="2452565"/>
+            <wp:effectExtent l="0" t="0" r="0" b="5080"/>
+            <wp:docPr id="10" name="Picture 10" descr="C:\Users\user\dev\dl_theory\ex1\models\fully_connected\pca\model_comparison\train_loss.png"/>
+            <wp:cNvGraphicFramePr>
+              <a:graphicFrameLocks xmlns:a="http://schemas.openxmlformats.org/drawingml/2006/main" noChangeAspect="1"/>
+            </wp:cNvGraphicFramePr>
+            <a:graphic xmlns:a="http://schemas.openxmlformats.org/drawingml/2006/main">
+              <a:graphicData uri="http://schemas.openxmlformats.org/drawingml/2006/picture">
+                <pic:pic xmlns:pic="http://schemas.openxmlformats.org/drawingml/2006/picture">
+                  <pic:nvPicPr>
+                    <pic:cNvPr id="0" name="Picture 11" descr="C:\Users\user\dev\dl_theory\ex1\models\fully_connected\pca\model_comparison\train_loss.png"/>
+                    <pic:cNvPicPr>
+                      <a:picLocks noChangeAspect="1" noChangeArrowheads="1"/>
+                    </pic:cNvPicPr>
+                  </pic:nvPicPr>
+                  <pic:blipFill rotWithShape="1">
+                    <a:blip r:embed="rId13" cstate="print">
+                      <a:extLst>
+                        <a:ext uri="{28A0092B-C50C-407E-A947-70E740481C1C}">
+                          <a14:useLocalDpi xmlns:a14="http://schemas.microsoft.com/office/drawing/2010/main" val="0"/>
+                        </a:ext>
+                      </a:extLst>
+                    </a:blip>
+                    <a:srcRect r="23921"/>
+                    <a:stretch/>
+                  </pic:blipFill>
+                  <pic:spPr bwMode="auto">
+                    <a:xfrm>
+                      <a:off x="0" y="0"/>
+                      <a:ext cx="3092097" cy="2468472"/>
+                    </a:xfrm>
+                    <a:prstGeom prst="rect">
+                      <a:avLst/>
+                    </a:prstGeom>
+                    <a:noFill/>
+                    <a:ln>
+                      <a:noFill/>
+                    </a:ln>
+                    <a:extLst>
+                      <a:ext uri="{53640926-AAD7-44D8-BBD7-CCE9431645EC}">
+                        <a14:shadowObscured xmlns:a14="http://schemas.microsoft.com/office/drawing/2010/main"/>
+                      </a:ext>
+                    </a:extLst>
+                  </pic:spPr>
+                </pic:pic>
+              </a:graphicData>
+            </a:graphic>
+          </wp:inline>
+        </w:drawing>
+      </w:r>
+      <w:r>
+        <w:rPr>
+          <w:rFonts w:asciiTheme="minorBidi" w:hAnsiTheme="minorBidi"/>
+          <w:noProof/>
+        </w:rPr>
+        <w:drawing>
+          <wp:inline distT="0" distB="0" distL="0" distR="0">
+            <wp:extent cx="3072171" cy="2452565"/>
+            <wp:effectExtent l="0" t="0" r="0" b="5080"/>
+            <wp:docPr id="8" name="Picture 8" descr="C:\Users\user\dev\dl_theory\ex1\models\fully_connected\pca\model_comparison\train_loss.png"/>
+            <wp:cNvGraphicFramePr>
+              <a:graphicFrameLocks xmlns:a="http://schemas.openxmlformats.org/drawingml/2006/main" noChangeAspect="1"/>
+            </wp:cNvGraphicFramePr>
+            <a:graphic xmlns:a="http://schemas.openxmlformats.org/drawingml/2006/main">
+              <a:graphicData uri="http://schemas.openxmlformats.org/drawingml/2006/picture">
+                <pic:pic xmlns:pic="http://schemas.openxmlformats.org/drawingml/2006/picture">
+                  <pic:nvPicPr>
+                    <pic:cNvPr id="0" name="Picture 11" descr="C:\Users\user\dev\dl_theory\ex1\models\fully_connected\pca\model_comparison\train_loss.png"/>
+                    <pic:cNvPicPr>
+                      <a:picLocks noChangeAspect="1" noChangeArrowheads="1"/>
+                    </pic:cNvPicPr>
+                  </pic:nvPicPr>
+                  <pic:blipFill rotWithShape="1">
+                    <a:blip r:embed="rId13" cstate="print">
+                      <a:extLst>
+                        <a:ext uri="{28A0092B-C50C-407E-A947-70E740481C1C}">
+                          <a14:useLocalDpi xmlns:a14="http://schemas.microsoft.com/office/drawing/2010/main" val="0"/>
+                        </a:ext>
+                      </a:extLst>
+                    </a:blip>
+                    <a:srcRect r="23921"/>
+                    <a:stretch/>
+                  </pic:blipFill>
+                  <pic:spPr bwMode="auto">
+                    <a:xfrm>
+                      <a:off x="0" y="0"/>
+                      <a:ext cx="3092097" cy="2468472"/>
+                    </a:xfrm>
+                    <a:prstGeom prst="rect">
+                      <a:avLst/>
+                    </a:prstGeom>
+                    <a:noFill/>
+                    <a:ln>
+                      <a:noFill/>
+                    </a:ln>
+                    <a:extLst>
+                      <a:ext uri="{53640926-AAD7-44D8-BBD7-CCE9431645EC}">
+                        <a14:shadowObscured xmlns:a14="http://schemas.microsoft.com/office/drawing/2010/main"/>
+                      </a:ext>
+                    </a:extLst>
+                  </pic:spPr>
+                </pic:pic>
+              </a:graphicData>
+            </a:graphic>
+          </wp:inline>
+        </w:drawing>
+      </w:r>
+    </w:p>
+    <w:p>
+      <w:pPr>
+        <w:bidi w:val="0"/>
+        <w:spacing w:line="360" w:lineRule="auto"/>
+        <w:rPr>
+          <w:rFonts w:asciiTheme="minorBidi" w:hAnsiTheme="minorBidi"/>
+          <w:b/>
+          <w:bCs/>
+        </w:rPr>
+      </w:pPr>
+      <w:r>
+        <w:rPr>
+          <w:rFonts w:asciiTheme="minorBidi" w:hAnsiTheme="minorBidi"/>
+          <w:b/>
+          <w:bCs/>
+          <w:noProof/>
+        </w:rPr>
+        <w:drawing>
+          <wp:inline distT="0" distB="0" distL="0" distR="0" wp14:anchorId="1827ED0F" wp14:editId="4EBE12BE">
+            <wp:extent cx="3071510" cy="2446469"/>
+            <wp:effectExtent l="0" t="0" r="0" b="0"/>
+            <wp:docPr id="11" name="Picture 11" descr="C:\Users\user\dev\dl_theory\ex1\models\fully_connected\pca\model_comparison\train_accuracy.png"/>
+            <wp:cNvGraphicFramePr>
+              <a:graphicFrameLocks xmlns:a="http://schemas.openxmlformats.org/drawingml/2006/main" noChangeAspect="1"/>
+            </wp:cNvGraphicFramePr>
+            <a:graphic xmlns:a="http://schemas.openxmlformats.org/drawingml/2006/main">
+              <a:graphicData uri="http://schemas.openxmlformats.org/drawingml/2006/picture">
+                <pic:pic xmlns:pic="http://schemas.openxmlformats.org/drawingml/2006/picture">
+                  <pic:nvPicPr>
+                    <pic:cNvPr id="0" name="Picture 13" descr="C:\Users\user\dev\dl_theory\ex1\models\fully_connected\pca\model_comparison\train_accuracy.png"/>
+                    <pic:cNvPicPr>
+                      <a:picLocks noChangeAspect="1" noChangeArrowheads="1"/>
+                    </pic:cNvPicPr>
+                  </pic:nvPicPr>
+                  <pic:blipFill rotWithShape="1">
+                    <a:blip r:embed="rId14" cstate="print">
+                      <a:extLst>
+                        <a:ext uri="{28A0092B-C50C-407E-A947-70E740481C1C}">
+                          <a14:useLocalDpi xmlns:a14="http://schemas.microsoft.com/office/drawing/2010/main" val="0"/>
+                        </a:ext>
+                      </a:extLst>
+                    </a:blip>
+                    <a:srcRect r="23794"/>
+                    <a:stretch/>
+                  </pic:blipFill>
+                  <pic:spPr bwMode="auto">
+                    <a:xfrm>
+                      <a:off x="0" y="0"/>
+                      <a:ext cx="3085499" cy="2457611"/>
+                    </a:xfrm>
+                    <a:prstGeom prst="rect">
+                      <a:avLst/>
+                    </a:prstGeom>
+                    <a:noFill/>
+                    <a:ln>
+                      <a:noFill/>
+                    </a:ln>
+                    <a:extLst>
+                      <a:ext uri="{53640926-AAD7-44D8-BBD7-CCE9431645EC}">
+                        <a14:shadowObscured xmlns:a14="http://schemas.microsoft.com/office/drawing/2010/main"/>
+                      </a:ext>
+                    </a:extLst>
+                  </pic:spPr>
+                </pic:pic>
+              </a:graphicData>
+            </a:graphic>
+          </wp:inline>
+        </w:drawing>
+      </w:r>
+      <w:r>
+        <w:rPr>
+          <w:rFonts w:asciiTheme="minorBidi" w:hAnsiTheme="minorBidi"/>
+          <w:b/>
+          <w:bCs/>
+          <w:noProof/>
+        </w:rPr>
+        <w:drawing>
+          <wp:inline distT="0" distB="0" distL="0" distR="0">
+            <wp:extent cx="3092605" cy="2439105"/>
+            <wp:effectExtent l="0" t="0" r="0" b="0"/>
+            <wp:docPr id="12" name="Picture 12" descr="C:\Users\user\dev\dl_theory\ex1\models\fully_connected\pca\model_comparison\test_accuracy.png"/>
+            <wp:cNvGraphicFramePr>
+              <a:graphicFrameLocks xmlns:a="http://schemas.openxmlformats.org/drawingml/2006/main" noChangeAspect="1"/>
+            </wp:cNvGraphicFramePr>
+            <a:graphic xmlns:a="http://schemas.openxmlformats.org/drawingml/2006/main">
+              <a:graphicData uri="http://schemas.openxmlformats.org/drawingml/2006/picture">
+                <pic:pic xmlns:pic="http://schemas.openxmlformats.org/drawingml/2006/picture">
+                  <pic:nvPicPr>
+                    <pic:cNvPr id="0" name="Picture 14" descr="C:\Users\user\dev\dl_theory\ex1\models\fully_connected\pca\model_comparison\test_accuracy.png"/>
+                    <pic:cNvPicPr>
+                      <a:picLocks noChangeAspect="1" noChangeArrowheads="1"/>
+                    </pic:cNvPicPr>
+                  </pic:nvPicPr>
+                  <pic:blipFill rotWithShape="1">
+                    <a:blip r:embed="rId15" cstate="print">
+                      <a:extLst>
+                        <a:ext uri="{28A0092B-C50C-407E-A947-70E740481C1C}">
+                          <a14:useLocalDpi xmlns:a14="http://schemas.microsoft.com/office/drawing/2010/main" val="0"/>
+                        </a:ext>
+                      </a:extLst>
+                    </a:blip>
+                    <a:srcRect r="23708"/>
+                    <a:stretch/>
+                  </pic:blipFill>
+                  <pic:spPr bwMode="auto">
+                    <a:xfrm>
+                      <a:off x="0" y="0"/>
+                      <a:ext cx="3106215" cy="2449839"/>
+                    </a:xfrm>
+                    <a:prstGeom prst="rect">
+                      <a:avLst/>
+                    </a:prstGeom>
+                    <a:noFill/>
+                    <a:ln>
+                      <a:noFill/>
+                    </a:ln>
+                    <a:extLst>
+                      <a:ext uri="{53640926-AAD7-44D8-BBD7-CCE9431645EC}">
+                        <a14:shadowObscured xmlns:a14="http://schemas.microsoft.com/office/drawing/2010/main"/>
+                      </a:ext>
+                    </a:extLst>
+                  </pic:spPr>
+                </pic:pic>
+              </a:graphicData>
+            </a:graphic>
+          </wp:inline>
+        </w:drawing>
+      </w:r>
+      <w:r>
+        <w:rPr>
+          <w:rFonts w:asciiTheme="minorBidi" w:hAnsiTheme="minorBidi"/>
+          <w:b/>
+          <w:bCs/>
+        </w:rPr>
+        <w:br w:type="page"/>
       </w:r>
     </w:p>
     <w:p>
@@ -6364,15 +6896,29 @@
         <w:spacing w:line="360" w:lineRule="auto"/>
         <w:ind w:left="360"/>
         <w:rPr>
-          <w:rFonts w:asciiTheme="minorBidi" w:hAnsiTheme="minorBidi"/>
+          <w:rFonts w:asciiTheme="minorBidi" w:hAnsiTheme="minorBidi" w:hint="cs"/>
+          <w:b/>
+          <w:bCs/>
         </w:rPr>
       </w:pPr>
       <w:r>
         <w:rPr>
           <w:rFonts w:asciiTheme="minorBidi" w:hAnsiTheme="minorBidi"/>
-        </w:rPr>
-        <w:t>E</w:t>
+          <w:b/>
+          <w:bCs/>
+        </w:rPr>
+        <w:lastRenderedPageBreak/>
+        <w:t>Network Width</w:t>
       </w:r>
+    </w:p>
+    <w:p>
+      <w:pPr>
+        <w:bidi w:val="0"/>
+        <w:spacing w:line="360" w:lineRule="auto"/>
+        <w:rPr>
+          <w:rFonts w:asciiTheme="minorBidi" w:hAnsiTheme="minorBidi"/>
+        </w:rPr>
+      </w:pPr>
     </w:p>
     <w:p>
       <w:pPr>
@@ -6386,13 +6932,17 @@
         <w:ind w:left="360"/>
         <w:rPr>
           <w:rFonts w:asciiTheme="minorBidi" w:hAnsiTheme="minorBidi"/>
+          <w:b/>
+          <w:bCs/>
         </w:rPr>
       </w:pPr>
       <w:r>
         <w:rPr>
           <w:rFonts w:asciiTheme="minorBidi" w:hAnsiTheme="minorBidi"/>
-        </w:rPr>
-        <w:t>F</w:t>
+          <w:b/>
+          <w:bCs/>
+        </w:rPr>
+        <w:t>Network Depth</w:t>
       </w:r>
     </w:p>
     <w:p>
@@ -6401,9 +6951,11 @@
         <w:spacing w:line="360" w:lineRule="auto"/>
         <w:rPr>
           <w:rFonts w:asciiTheme="minorBidi" w:hAnsiTheme="minorBidi"/>
+          <w:b/>
+          <w:bCs/>
         </w:rPr>
       </w:pPr>
-      <w:hyperlink r:id="rId12" w:history="1"/>
+      <w:hyperlink r:id="rId16" w:history="1"/>
     </w:p>
     <w:sectPr>
       <w:pgSz w:w="11906" w:h="16838"/>

</xml_diff>